<commit_message>
#19 Fixed some stuff. Done.
</commit_message>
<xml_diff>
--- a/semester2/2/comp_arch/lab2/Звіт з лаб. роб. №2.docx
+++ b/semester2/2/comp_arch/lab2/Звіт з лаб. роб. №2.docx
@@ -865,6 +865,165 @@
     </w:p>
     <w:p>
       <w:pPr>
+        <w:ind w:firstLine="284"/>
+      </w:pPr>
+      <w:r>
+        <w:t xml:space="preserve">_______________ </w:t>
+      </w:r>
+      <w:r>
+        <w:tab/>
+      </w:r>
+      <w:r>
+        <w:tab/>
+      </w:r>
+      <w:r>
+        <w:tab/>
+      </w:r>
+      <w:r>
+        <w:tab/>
+      </w:r>
+      <w:r>
+        <w:tab/>
+      </w:r>
+      <w:r>
+        <w:tab/>
+      </w:r>
+      <w:r>
+        <w:t>_____________</w:t>
+      </w:r>
+      <w:r>
+        <w:t xml:space="preserve">                                                                 </w:t>
+      </w:r>
+      <w:r>
+        <w:rPr>
+          <w:lang w:val="uk-UA"/>
+        </w:rPr>
+        <w:t xml:space="preserve"> </w:t>
+      </w:r>
+    </w:p>
+    <w:p>
+      <w:pPr>
+        <w:ind w:firstLine="284"/>
+      </w:pPr>
+      <w:r>
+        <w:t xml:space="preserve">         (</w:t>
+      </w:r>
+      <w:proofErr w:type="spellStart"/>
+      <w:proofErr w:type="gramStart"/>
+      <w:r>
+        <w:t>оцінка</w:t>
+      </w:r>
+      <w:proofErr w:type="spellEnd"/>
+      <w:r>
+        <w:t xml:space="preserve">)   </w:t>
+      </w:r>
+      <w:proofErr w:type="gramEnd"/>
+      <w:r>
+        <w:t xml:space="preserve"> </w:t>
+      </w:r>
+      <w:r>
+        <w:rPr>
+          <w:lang w:val="uk-UA"/>
+        </w:rPr>
+        <w:t xml:space="preserve">  </w:t>
+      </w:r>
+      <w:r>
+        <w:t xml:space="preserve">   </w:t>
+      </w:r>
+      <w:r>
+        <w:tab/>
+      </w:r>
+      <w:r>
+        <w:tab/>
+      </w:r>
+      <w:r>
+        <w:tab/>
+      </w:r>
+      <w:r>
+        <w:tab/>
+        <w:t xml:space="preserve"> </w:t>
+      </w:r>
+      <w:r>
+        <w:tab/>
+      </w:r>
+      <w:r>
+        <w:tab/>
+        <w:t xml:space="preserve">     </w:t>
+      </w:r>
+      <w:r>
+        <w:t xml:space="preserve">( </w:t>
+      </w:r>
+      <w:proofErr w:type="spellStart"/>
+      <w:r>
+        <w:t>підпис</w:t>
+      </w:r>
+      <w:proofErr w:type="spellEnd"/>
+      <w:r>
+        <w:t>)</w:t>
+      </w:r>
+    </w:p>
+    <w:p>
+      <w:pPr>
+        <w:ind w:firstLine="284"/>
+      </w:pPr>
+    </w:p>
+    <w:p>
+      <w:pPr>
+        <w:ind w:firstLine="284"/>
+      </w:pPr>
+    </w:p>
+    <w:p>
+      <w:r>
+        <w:t xml:space="preserve">    _______________</w:t>
+      </w:r>
+    </w:p>
+    <w:p>
+      <w:r>
+        <w:rPr>
+          <w:lang w:val="uk-UA"/>
+        </w:rPr>
+        <w:t xml:space="preserve">   </w:t>
+      </w:r>
+      <w:r>
+        <w:t xml:space="preserve"> </w:t>
+      </w:r>
+      <w:proofErr w:type="gramStart"/>
+      <w:r>
+        <w:t>( дата</w:t>
+      </w:r>
+      <w:proofErr w:type="gramEnd"/>
+      <w:r>
+        <w:t xml:space="preserve">, </w:t>
+      </w:r>
+      <w:proofErr w:type="spellStart"/>
+      <w:r>
+        <w:t>підпис</w:t>
+      </w:r>
+      <w:proofErr w:type="spellEnd"/>
+      <w:r>
+        <w:t>)</w:t>
+      </w:r>
+      <w:r>
+        <w:tab/>
+      </w:r>
+      <w:r>
+        <w:tab/>
+      </w:r>
+      <w:r>
+        <w:tab/>
+      </w:r>
+      <w:r>
+        <w:tab/>
+      </w:r>
+      <w:r>
+        <w:tab/>
+      </w:r>
+      <w:r>
+        <w:tab/>
+      </w:r>
+    </w:p>
+    <w:p>
+      <w:pPr>
         <w:ind w:left="284"/>
         <w:jc w:val="center"/>
         <w:rPr>
@@ -887,69 +1046,14 @@
     </w:p>
     <w:p>
       <w:pPr>
-        <w:ind w:left="284"/>
-        <w:jc w:val="center"/>
         <w:rPr>
           <w:rFonts w:ascii="Times New Roman CYR" w:hAnsi="Times New Roman CYR"/>
           <w:sz w:val="28"/>
           <w:lang w:val="uk-UA"/>
         </w:rPr>
       </w:pPr>
-    </w:p>
-    <w:p>
-      <w:pPr>
-        <w:ind w:left="284"/>
-        <w:jc w:val="center"/>
-        <w:rPr>
-          <w:rFonts w:ascii="Times New Roman CYR" w:hAnsi="Times New Roman CYR"/>
-          <w:sz w:val="28"/>
-          <w:lang w:val="uk-UA"/>
-        </w:rPr>
-      </w:pPr>
-    </w:p>
-    <w:p>
-      <w:pPr>
-        <w:ind w:left="284"/>
-        <w:jc w:val="center"/>
-        <w:rPr>
-          <w:rFonts w:ascii="Times New Roman CYR" w:hAnsi="Times New Roman CYR"/>
-          <w:sz w:val="28"/>
-          <w:lang w:val="uk-UA"/>
-        </w:rPr>
-      </w:pPr>
-    </w:p>
-    <w:p>
-      <w:pPr>
-        <w:ind w:left="284"/>
-        <w:jc w:val="center"/>
-        <w:rPr>
-          <w:rFonts w:ascii="Times New Roman CYR" w:hAnsi="Times New Roman CYR"/>
-          <w:sz w:val="28"/>
-          <w:lang w:val="uk-UA"/>
-        </w:rPr>
-      </w:pPr>
-    </w:p>
-    <w:p>
-      <w:pPr>
-        <w:ind w:left="284"/>
-        <w:jc w:val="center"/>
-        <w:rPr>
-          <w:rFonts w:ascii="Times New Roman CYR" w:hAnsi="Times New Roman CYR"/>
-          <w:sz w:val="28"/>
-          <w:lang w:val="uk-UA"/>
-        </w:rPr>
-      </w:pPr>
-    </w:p>
-    <w:p>
-      <w:pPr>
-        <w:ind w:left="284"/>
-        <w:jc w:val="center"/>
-        <w:rPr>
-          <w:rFonts w:ascii="Times New Roman CYR" w:hAnsi="Times New Roman CYR"/>
-          <w:sz w:val="28"/>
-          <w:lang w:val="uk-UA"/>
-        </w:rPr>
-      </w:pPr>
+      <w:bookmarkStart w:id="0" w:name="_GoBack"/>
+      <w:bookmarkEnd w:id="0"/>
     </w:p>
     <w:p>
       <w:pPr>
@@ -975,7 +1079,14 @@
           <w:szCs w:val="28"/>
           <w:lang w:val="uk-UA"/>
         </w:rPr>
-        <w:t>ЧЕРКАСИ 2017</w:t>
+        <w:t>ЧЕРКАСИ 201</w:t>
+      </w:r>
+      <w:r>
+        <w:rPr>
+          <w:sz w:val="28"/>
+          <w:szCs w:val="28"/>
+        </w:rPr>
+        <w:t>8</w:t>
       </w:r>
       <w:r>
         <w:rPr>
@@ -7858,8 +7969,6 @@
               </w:rPr>
               <w:t>20</w:t>
             </w:r>
-            <w:bookmarkStart w:id="0" w:name="_GoBack"/>
-            <w:bookmarkEnd w:id="0"/>
             <w:r>
               <w:rPr>
                 <w:sz w:val="26"/>
@@ -13514,7 +13623,7 @@
 </file>
 
 <file path=customXml/itemProps1.xml><?xml version="1.0" encoding="utf-8"?>
-<ds:datastoreItem xmlns:ds="http://schemas.openxmlformats.org/officeDocument/2006/customXml" ds:itemID="{A6A2A4D0-DCA1-48F3-ABB4-B1F384D1CAD3}">
+<ds:datastoreItem xmlns:ds="http://schemas.openxmlformats.org/officeDocument/2006/customXml" ds:itemID="{9ACD7893-B64C-4F12-8B0C-5D82CC4A0A35}">
   <ds:schemaRefs>
     <ds:schemaRef ds:uri="http://schemas.openxmlformats.org/officeDocument/2006/bibliography"/>
   </ds:schemaRefs>

</xml_diff>